<commit_message>
added comments on 3 files
</commit_message>
<xml_diff>
--- a/userstoriesandscenarios.docx
+++ b/userstoriesandscenarios.docx
@@ -677,6 +677,9 @@
       <w:r>
         <w:t>As a user</w:t>
       </w:r>
+      <w:r>
+        <w:t>,</w:t>
+      </w:r>
     </w:p>
     <w:p>
       <w:pPr>
@@ -907,367 +910,394 @@
       </w:r>
       <w:proofErr w:type="spellEnd"/>
       <w:r>
-        <w:t xml:space="preserve"> </w:t>
+        <w:t xml:space="preserve"> and logged on,</w:t>
+      </w:r>
+    </w:p>
+    <w:p>
+      <w:pPr>
+        <w:spacing w:after="0"/>
+      </w:pPr>
+      <w:r>
+        <w:t>When I click on “What are you interested in?” and type in “retail” and click “/r/</w:t>
+      </w:r>
+      <w:proofErr w:type="spellStart"/>
+      <w:r>
+        <w:t>TalesFromRetail</w:t>
+      </w:r>
+      <w:proofErr w:type="spellEnd"/>
+      <w:r>
+        <w:t>”</w:t>
+      </w:r>
+      <w:r>
+        <w:t>,</w:t>
+      </w:r>
+    </w:p>
+    <w:p>
+      <w:pPr>
+        <w:spacing w:after="0"/>
+      </w:pPr>
+      <w:r>
+        <w:t>A new page should take me to /r/</w:t>
+      </w:r>
+      <w:proofErr w:type="spellStart"/>
+      <w:r>
+        <w:t>TalesFromRetail</w:t>
+      </w:r>
+      <w:proofErr w:type="spellEnd"/>
+      <w:r>
+        <w:t>.</w:t>
+      </w:r>
+    </w:p>
+    <w:p>
+      <w:pPr>
+        <w:spacing w:after="0"/>
+      </w:pPr>
+    </w:p>
+    <w:p>
+      <w:pPr>
+        <w:spacing w:after="0"/>
+      </w:pPr>
+      <w:r>
+        <w:t xml:space="preserve">Given I am </w:t>
+      </w:r>
+      <w:r>
+        <w:t>on the front page</w:t>
+      </w:r>
+      <w:r>
+        <w:t>,</w:t>
+      </w:r>
+    </w:p>
+    <w:p>
+      <w:pPr>
+        <w:spacing w:after="0"/>
+      </w:pPr>
+      <w:r>
+        <w:t>When I click on “ALL”,</w:t>
+      </w:r>
+    </w:p>
+    <w:p>
+      <w:pPr>
+        <w:spacing w:after="0"/>
+      </w:pPr>
+      <w:r>
+        <w:t xml:space="preserve">I should go to a page with content from all of </w:t>
+      </w:r>
+      <w:proofErr w:type="spellStart"/>
+      <w:r>
+        <w:t>reddit</w:t>
+      </w:r>
+      <w:proofErr w:type="spellEnd"/>
+      <w:r>
+        <w:t>, not just my subscriptions.</w:t>
+      </w:r>
+    </w:p>
+    <w:p>
+      <w:pPr>
+        <w:spacing w:after="0"/>
+      </w:pPr>
+    </w:p>
+    <w:p>
+      <w:pPr>
+        <w:spacing w:after="0"/>
+      </w:pPr>
+    </w:p>
+    <w:p>
+      <w:pPr>
+        <w:spacing w:after="0"/>
+      </w:pPr>
+    </w:p>
+    <w:p>
+      <w:pPr>
+        <w:spacing w:after="0"/>
+      </w:pPr>
+    </w:p>
+    <w:p>
+      <w:pPr>
+        <w:spacing w:after="0"/>
+      </w:pPr>
+    </w:p>
+    <w:p>
+      <w:pPr>
+        <w:spacing w:after="0"/>
+      </w:pPr>
+    </w:p>
+    <w:p>
+      <w:pPr>
+        <w:spacing w:after="0"/>
+      </w:pPr>
+    </w:p>
+    <w:p>
+      <w:pPr>
+        <w:spacing w:after="0"/>
+      </w:pPr>
+    </w:p>
+    <w:p>
+      <w:pPr>
+        <w:spacing w:after="0"/>
+      </w:pPr>
+    </w:p>
+    <w:p>
+      <w:pPr>
+        <w:spacing w:after="0"/>
+      </w:pPr>
+    </w:p>
+    <w:p>
+      <w:pPr>
+        <w:spacing w:after="0"/>
+      </w:pPr>
+    </w:p>
+    <w:p>
+      <w:pPr>
+        <w:spacing w:after="0"/>
+      </w:pPr>
+    </w:p>
+    <w:p>
+      <w:pPr>
+        <w:spacing w:after="0"/>
+      </w:pPr>
+    </w:p>
+    <w:p>
+      <w:pPr>
+        <w:spacing w:after="0"/>
+      </w:pPr>
+    </w:p>
+    <w:p>
+      <w:pPr>
+        <w:spacing w:after="0"/>
+      </w:pPr>
+    </w:p>
+    <w:p>
+      <w:pPr>
+        <w:spacing w:after="0"/>
+      </w:pPr>
+      <w:r>
+        <w:t>As a user,</w:t>
+      </w:r>
+    </w:p>
+    <w:p>
+      <w:pPr>
+        <w:spacing w:after="0"/>
+      </w:pPr>
+      <w:r>
+        <w:t>I would like to be able to change my preferences</w:t>
+      </w:r>
+      <w:r>
+        <w:t>,</w:t>
+      </w:r>
+    </w:p>
+    <w:p>
+      <w:pPr>
+        <w:spacing w:after="0"/>
+      </w:pPr>
+      <w:proofErr w:type="gramStart"/>
+      <w:r>
+        <w:t xml:space="preserve">So that I can customize </w:t>
+      </w:r>
+      <w:proofErr w:type="spellStart"/>
+      <w:r>
+        <w:t>reddit</w:t>
+      </w:r>
+      <w:proofErr w:type="spellEnd"/>
+      <w:r>
+        <w:t>.</w:t>
+      </w:r>
+      <w:proofErr w:type="gramEnd"/>
+    </w:p>
+    <w:p>
+      <w:pPr>
+        <w:spacing w:after="0"/>
+      </w:pPr>
+    </w:p>
+    <w:p>
+      <w:pPr>
+        <w:spacing w:after="0"/>
+      </w:pPr>
+      <w:r>
+        <w:t xml:space="preserve">Given that I am on </w:t>
+      </w:r>
+      <w:r>
+        <w:t>reddit.com/</w:t>
+      </w:r>
+      <w:proofErr w:type="spellStart"/>
+      <w:r>
+        <w:t>prefs</w:t>
+      </w:r>
+      <w:proofErr w:type="spellEnd"/>
+      <w:r>
+        <w:t>/friends/</w:t>
+      </w:r>
+      <w:r>
+        <w:t xml:space="preserve"> and logged in</w:t>
+      </w:r>
+      <w:r>
+        <w:t>,</w:t>
+      </w:r>
+    </w:p>
+    <w:p>
+      <w:pPr>
+        <w:spacing w:after="0"/>
+      </w:pPr>
+      <w:r>
+        <w:t>When I type “cs1632friend” and click add</w:t>
+      </w:r>
+      <w:r>
+        <w:t>,</w:t>
+      </w:r>
+    </w:p>
+    <w:p>
+      <w:pPr>
+        <w:spacing w:after="0"/>
+      </w:pPr>
+      <w:r>
+        <w:t>Then “cs1632friend” should be listed as a friend.</w:t>
+      </w:r>
+    </w:p>
+    <w:p>
+      <w:pPr>
+        <w:spacing w:after="0"/>
+      </w:pPr>
+    </w:p>
+    <w:p>
+      <w:pPr>
+        <w:spacing w:after="0"/>
+      </w:pPr>
+      <w:r>
+        <w:t xml:space="preserve">Given that I am </w:t>
+      </w:r>
+      <w:r>
+        <w:t xml:space="preserve">logged in and </w:t>
+      </w:r>
+      <w:r>
+        <w:t xml:space="preserve">on </w:t>
+      </w:r>
+      <w:r>
+        <w:t>reddit.com/</w:t>
+      </w:r>
+      <w:proofErr w:type="spellStart"/>
+      <w:r>
+        <w:t>prefs</w:t>
+      </w:r>
+      <w:proofErr w:type="spellEnd"/>
+      <w:r>
+        <w:t>/update/</w:t>
+      </w:r>
+      <w:r>
+        <w:t xml:space="preserve"> and the upper current password field is filled in</w:t>
+      </w:r>
+      <w:r>
+        <w:t>,</w:t>
+      </w:r>
+    </w:p>
+    <w:p>
+      <w:pPr>
+        <w:spacing w:after="0"/>
+      </w:pPr>
+      <w:r>
+        <w:t>When I add an email address and click save</w:t>
+      </w:r>
+      <w:r>
+        <w:t>,</w:t>
+      </w:r>
+    </w:p>
+    <w:p>
+      <w:pPr>
+        <w:spacing w:after="0"/>
+      </w:pPr>
+      <w:r>
+        <w:t>Then my email address should be updated.</w:t>
+      </w:r>
+    </w:p>
+    <w:p>
+      <w:pPr>
+        <w:spacing w:after="0"/>
+      </w:pPr>
+    </w:p>
+    <w:p>
+      <w:pPr>
+        <w:spacing w:after="0"/>
+      </w:pPr>
+      <w:r>
+        <w:t xml:space="preserve">Given that I am </w:t>
+      </w:r>
+      <w:r>
+        <w:t xml:space="preserve">logged in and </w:t>
+      </w:r>
+      <w:r>
+        <w:t xml:space="preserve">on </w:t>
+      </w:r>
+      <w:r>
+        <w:t>reddit.com/</w:t>
+      </w:r>
+      <w:proofErr w:type="spellStart"/>
+      <w:r>
+        <w:t>prefs</w:t>
+      </w:r>
+      <w:proofErr w:type="spellEnd"/>
+      <w:r>
+        <w:t>/update/</w:t>
+      </w:r>
+      <w:r>
+        <w:t xml:space="preserve"> and the lower current password field is filled in</w:t>
+      </w:r>
+      <w:r>
+        <w:t>,</w:t>
+      </w:r>
+    </w:p>
+    <w:p>
+      <w:pPr>
+        <w:spacing w:after="0"/>
+      </w:pPr>
+      <w:r>
+        <w:t>When I add a new password and verify the password and click save</w:t>
+      </w:r>
+      <w:r>
+        <w:t>,</w:t>
+      </w:r>
+    </w:p>
+    <w:p>
+      <w:pPr>
+        <w:spacing w:after="0"/>
+      </w:pPr>
+      <w:r>
+        <w:t>Then my password should be updated.</w:t>
+      </w:r>
+    </w:p>
+    <w:p>
+      <w:pPr>
+        <w:spacing w:after="0"/>
+      </w:pPr>
+    </w:p>
+    <w:p>
+      <w:pPr>
+        <w:spacing w:after="0"/>
+      </w:pPr>
+      <w:r>
+        <w:t xml:space="preserve">Given that I am logged in and on </w:t>
+      </w:r>
+      <w:r>
+        <w:t>reddit.com/</w:t>
+      </w:r>
+      <w:proofErr w:type="spellStart"/>
+      <w:r>
+        <w:t>prefs</w:t>
+      </w:r>
+      <w:proofErr w:type="spellEnd"/>
+      <w:r>
+        <w:t>,</w:t>
+      </w:r>
+    </w:p>
+    <w:p>
+      <w:pPr>
+        <w:spacing w:after="0"/>
+      </w:pPr>
+      <w:r>
+        <w:t>When I change the language to English and click “save options”</w:t>
+      </w:r>
+      <w:r>
+        <w:t>,</w:t>
       </w:r>
       <w:bookmarkStart w:id="0" w:name="_GoBack"/>
       <w:bookmarkEnd w:id="0"/>
-      <w:r>
-        <w:t>and logged on,</w:t>
-      </w:r>
-    </w:p>
-    <w:p>
-      <w:pPr>
-        <w:spacing w:after="0"/>
-      </w:pPr>
-      <w:r>
-        <w:t>When I click on “What are you interested in?” and type in “retail” and click “/r/</w:t>
-      </w:r>
-      <w:proofErr w:type="spellStart"/>
-      <w:r>
-        <w:t>TalesFromRetail</w:t>
-      </w:r>
-      <w:proofErr w:type="spellEnd"/>
-      <w:r>
-        <w:t>”</w:t>
-      </w:r>
-      <w:r>
-        <w:t>,</w:t>
-      </w:r>
-    </w:p>
-    <w:p>
-      <w:pPr>
-        <w:spacing w:after="0"/>
-      </w:pPr>
-      <w:r>
-        <w:t>A new page should take me to /r/</w:t>
-      </w:r>
-      <w:proofErr w:type="spellStart"/>
-      <w:r>
-        <w:t>TalesFromRetail</w:t>
-      </w:r>
-      <w:proofErr w:type="spellEnd"/>
-      <w:r>
-        <w:t>.</w:t>
-      </w:r>
-    </w:p>
-    <w:p>
-      <w:pPr>
-        <w:spacing w:after="0"/>
-      </w:pPr>
-    </w:p>
-    <w:p>
-      <w:pPr>
-        <w:spacing w:after="0"/>
-      </w:pPr>
-      <w:r>
-        <w:t xml:space="preserve">Given I am </w:t>
-      </w:r>
-      <w:r>
-        <w:t>on the front page</w:t>
-      </w:r>
-    </w:p>
-    <w:p>
-      <w:pPr>
-        <w:spacing w:after="0"/>
-      </w:pPr>
-      <w:r>
-        <w:t>When I click on “ALL”,</w:t>
-      </w:r>
-    </w:p>
-    <w:p>
-      <w:pPr>
-        <w:spacing w:after="0"/>
-      </w:pPr>
-      <w:r>
-        <w:t xml:space="preserve">I should go to a page with content from all of </w:t>
-      </w:r>
-      <w:proofErr w:type="spellStart"/>
-      <w:r>
-        <w:t>reddit</w:t>
-      </w:r>
-      <w:proofErr w:type="spellEnd"/>
-      <w:r>
-        <w:t>, not just my subscriptions.</w:t>
-      </w:r>
-    </w:p>
-    <w:p>
-      <w:pPr>
-        <w:spacing w:after="0"/>
-      </w:pPr>
-    </w:p>
-    <w:p>
-      <w:pPr>
-        <w:spacing w:after="0"/>
-      </w:pPr>
-    </w:p>
-    <w:p>
-      <w:pPr>
-        <w:spacing w:after="0"/>
-      </w:pPr>
-    </w:p>
-    <w:p>
-      <w:pPr>
-        <w:spacing w:after="0"/>
-      </w:pPr>
-    </w:p>
-    <w:p>
-      <w:pPr>
-        <w:spacing w:after="0"/>
-      </w:pPr>
-    </w:p>
-    <w:p>
-      <w:pPr>
-        <w:spacing w:after="0"/>
-      </w:pPr>
-    </w:p>
-    <w:p>
-      <w:pPr>
-        <w:spacing w:after="0"/>
-      </w:pPr>
-    </w:p>
-    <w:p>
-      <w:pPr>
-        <w:spacing w:after="0"/>
-      </w:pPr>
-    </w:p>
-    <w:p>
-      <w:pPr>
-        <w:spacing w:after="0"/>
-      </w:pPr>
-    </w:p>
-    <w:p>
-      <w:pPr>
-        <w:spacing w:after="0"/>
-      </w:pPr>
-    </w:p>
-    <w:p>
-      <w:pPr>
-        <w:spacing w:after="0"/>
-      </w:pPr>
-    </w:p>
-    <w:p>
-      <w:pPr>
-        <w:spacing w:after="0"/>
-      </w:pPr>
-    </w:p>
-    <w:p>
-      <w:pPr>
-        <w:spacing w:after="0"/>
-      </w:pPr>
-    </w:p>
-    <w:p>
-      <w:pPr>
-        <w:spacing w:after="0"/>
-      </w:pPr>
-    </w:p>
-    <w:p>
-      <w:pPr>
-        <w:spacing w:after="0"/>
-      </w:pPr>
-    </w:p>
-    <w:p>
-      <w:pPr>
-        <w:spacing w:after="0"/>
-      </w:pPr>
-      <w:r>
-        <w:t>As a user,</w:t>
-      </w:r>
-    </w:p>
-    <w:p>
-      <w:pPr>
-        <w:spacing w:after="0"/>
-      </w:pPr>
-      <w:r>
-        <w:t>I would like to be able to change my preferences</w:t>
-      </w:r>
-    </w:p>
-    <w:p>
-      <w:pPr>
-        <w:spacing w:after="0"/>
-      </w:pPr>
-      <w:proofErr w:type="gramStart"/>
-      <w:r>
-        <w:t xml:space="preserve">So that I can customize </w:t>
-      </w:r>
-      <w:proofErr w:type="spellStart"/>
-      <w:r>
-        <w:t>reddit</w:t>
-      </w:r>
-      <w:proofErr w:type="spellEnd"/>
-      <w:r>
-        <w:t>.</w:t>
-      </w:r>
-      <w:proofErr w:type="gramEnd"/>
-    </w:p>
-    <w:p>
-      <w:pPr>
-        <w:spacing w:after="0"/>
-      </w:pPr>
-    </w:p>
-    <w:p>
-      <w:pPr>
-        <w:spacing w:after="0"/>
-      </w:pPr>
-      <w:r>
-        <w:t xml:space="preserve">Given that I am on </w:t>
-      </w:r>
-      <w:r>
-        <w:t>reddit.com/</w:t>
-      </w:r>
-      <w:proofErr w:type="spellStart"/>
-      <w:r>
-        <w:t>prefs</w:t>
-      </w:r>
-      <w:proofErr w:type="spellEnd"/>
-      <w:r>
-        <w:t>/friends/</w:t>
-      </w:r>
-      <w:r>
-        <w:t xml:space="preserve"> and logged in</w:t>
-      </w:r>
-    </w:p>
-    <w:p>
-      <w:pPr>
-        <w:spacing w:after="0"/>
-      </w:pPr>
-      <w:r>
-        <w:t>When I type “cs1632friend” and click add</w:t>
-      </w:r>
-    </w:p>
-    <w:p>
-      <w:pPr>
-        <w:spacing w:after="0"/>
-      </w:pPr>
-      <w:r>
-        <w:t>Then “cs1632friend” should be listed as a friend.</w:t>
-      </w:r>
-    </w:p>
-    <w:p>
-      <w:pPr>
-        <w:spacing w:after="0"/>
-      </w:pPr>
-    </w:p>
-    <w:p>
-      <w:pPr>
-        <w:spacing w:after="0"/>
-      </w:pPr>
-      <w:r>
-        <w:t xml:space="preserve">Given that I am </w:t>
-      </w:r>
-      <w:r>
-        <w:t xml:space="preserve">logged in and </w:t>
-      </w:r>
-      <w:r>
-        <w:t xml:space="preserve">on </w:t>
-      </w:r>
-      <w:r>
-        <w:t>reddit.com/</w:t>
-      </w:r>
-      <w:proofErr w:type="spellStart"/>
-      <w:r>
-        <w:t>prefs</w:t>
-      </w:r>
-      <w:proofErr w:type="spellEnd"/>
-      <w:r>
-        <w:t>/update/</w:t>
-      </w:r>
-      <w:r>
-        <w:t xml:space="preserve"> and the upper current password field is filled in</w:t>
-      </w:r>
-    </w:p>
-    <w:p>
-      <w:pPr>
-        <w:spacing w:after="0"/>
-      </w:pPr>
-      <w:r>
-        <w:t>When I add an email address and click save</w:t>
-      </w:r>
-    </w:p>
-    <w:p>
-      <w:pPr>
-        <w:spacing w:after="0"/>
-      </w:pPr>
-      <w:r>
-        <w:t>Then my email address should be updated.</w:t>
-      </w:r>
-    </w:p>
-    <w:p>
-      <w:pPr>
-        <w:spacing w:after="0"/>
-      </w:pPr>
-    </w:p>
-    <w:p>
-      <w:pPr>
-        <w:spacing w:after="0"/>
-      </w:pPr>
-      <w:r>
-        <w:t xml:space="preserve">Given that I am </w:t>
-      </w:r>
-      <w:r>
-        <w:t xml:space="preserve">logged in and </w:t>
-      </w:r>
-      <w:r>
-        <w:t xml:space="preserve">on </w:t>
-      </w:r>
-      <w:r>
-        <w:t>reddit.com/</w:t>
-      </w:r>
-      <w:proofErr w:type="spellStart"/>
-      <w:r>
-        <w:t>prefs</w:t>
-      </w:r>
-      <w:proofErr w:type="spellEnd"/>
-      <w:r>
-        <w:t>/update/</w:t>
-      </w:r>
-      <w:r>
-        <w:t xml:space="preserve"> and the lower current password field is filled in</w:t>
-      </w:r>
-    </w:p>
-    <w:p>
-      <w:pPr>
-        <w:spacing w:after="0"/>
-      </w:pPr>
-      <w:r>
-        <w:t>When I add a new password and verify the password and click save</w:t>
-      </w:r>
-    </w:p>
-    <w:p>
-      <w:pPr>
-        <w:spacing w:after="0"/>
-      </w:pPr>
-      <w:r>
-        <w:t>Then my password should be updated.</w:t>
-      </w:r>
-    </w:p>
-    <w:p>
-      <w:pPr>
-        <w:spacing w:after="0"/>
-      </w:pPr>
-    </w:p>
-    <w:p>
-      <w:pPr>
-        <w:spacing w:after="0"/>
-      </w:pPr>
-      <w:r>
-        <w:t xml:space="preserve">Given that I am logged in and on </w:t>
-      </w:r>
-      <w:r>
-        <w:t>reddit.com/</w:t>
-      </w:r>
-      <w:proofErr w:type="spellStart"/>
-      <w:r>
-        <w:t>prefs</w:t>
-      </w:r>
-      <w:proofErr w:type="spellEnd"/>
-    </w:p>
-    <w:p>
-      <w:pPr>
-        <w:spacing w:after="0"/>
-      </w:pPr>
-      <w:r>
-        <w:t>When I change the language to English and click “save options”</w:t>
-      </w:r>
     </w:p>
     <w:p>
       <w:pPr>

</xml_diff>